<commit_message>
agregado visual estudio al entorno de trabajo
</commit_message>
<xml_diff>
--- a/Documentacion/CAPITULO 5- PREPARACION DEL ENTORNO DE TRABAJO.docx
+++ b/Documentacion/CAPITULO 5- PREPARACION DEL ENTORNO DE TRABAJO.docx
@@ -59,15 +59,6 @@
         </w:rPr>
         <w:t xml:space="preserve"> de Entorno de Trabajo</w:t>
       </w:r>
-    </w:p>
-    <w:p>
-      <w:pPr>
-        <w:pStyle w:val="Sinespaciado"/>
-        <w:ind w:left="720"/>
-        <w:rPr>
-          <w:lang w:val="es-ES" w:eastAsia="es-AR"/>
-        </w:rPr>
-      </w:pPr>
     </w:p>
     <w:p>
       <w:pPr>
@@ -158,7 +149,7 @@
                     </pic:cNvPicPr>
                   </pic:nvPicPr>
                   <pic:blipFill>
-                    <a:blip r:embed="rId5"/>
+                    <a:blip r:embed="rId6"/>
                     <a:srcRect/>
                     <a:stretch>
                       <a:fillRect/>
@@ -191,8 +182,11 @@
       <w:pPr>
         <w:pStyle w:val="Sinespaciado"/>
         <w:ind w:left="720"/>
-        <w:jc w:val="both"/>
-      </w:pPr>
+        <w:jc w:val="center"/>
+      </w:pPr>
+      <w:r>
+        <w:t>Figura5.1:</w:t>
+      </w:r>
     </w:p>
     <w:p>
       <w:pPr>
@@ -365,7 +359,7 @@
                     </pic:cNvPicPr>
                   </pic:nvPicPr>
                   <pic:blipFill>
-                    <a:blip r:embed="rId6"/>
+                    <a:blip r:embed="rId7"/>
                     <a:srcRect/>
                     <a:stretch>
                       <a:fillRect/>
@@ -396,6 +390,34 @@
     </w:p>
     <w:p>
       <w:pPr>
+        <w:pStyle w:val="Sinespaciado"/>
+        <w:ind w:left="720"/>
+        <w:jc w:val="center"/>
+      </w:pPr>
+      <w:r>
+        <w:t>Figura5.1:</w:t>
+      </w:r>
+    </w:p>
+    <w:p>
+      <w:pPr>
+        <w:pStyle w:val="NormalWeb"/>
+        <w:spacing w:before="0" w:beforeAutospacing="0" w:after="0" w:afterAutospacing="0"/>
+        <w:rPr>
+          <w:rFonts w:ascii="Arial" w:hAnsi="Arial" w:cs="Arial"/>
+        </w:rPr>
+      </w:pPr>
+    </w:p>
+    <w:p>
+      <w:pPr>
+        <w:pStyle w:val="NormalWeb"/>
+        <w:spacing w:before="0" w:beforeAutospacing="0" w:after="0" w:afterAutospacing="0"/>
+        <w:rPr>
+          <w:rFonts w:ascii="Arial" w:hAnsi="Arial" w:cs="Arial"/>
+        </w:rPr>
+      </w:pPr>
+    </w:p>
+    <w:p>
+      <w:pPr>
         <w:pStyle w:val="Prrafodelista"/>
         <w:numPr>
           <w:ilvl w:val="0"/>
@@ -420,6 +442,7 @@
           <w:szCs w:val="24"/>
           <w:lang w:eastAsia="es-AR"/>
         </w:rPr>
+        <w:lastRenderedPageBreak/>
         <w:t>Se escribe</w:t>
       </w:r>
       <w:r>
@@ -542,7 +565,6 @@
           <w:sz w:val="24"/>
           <w:szCs w:val="24"/>
         </w:rPr>
-        <w:lastRenderedPageBreak/>
         <w:drawing>
           <wp:inline distT="0" distB="0" distL="0" distR="0">
             <wp:extent cx="5343525" cy="2508622"/>
@@ -561,7 +583,7 @@
                     </pic:cNvPicPr>
                   </pic:nvPicPr>
                   <pic:blipFill>
-                    <a:blip r:embed="rId7"/>
+                    <a:blip r:embed="rId8"/>
                     <a:srcRect/>
                     <a:stretch>
                       <a:fillRect/>
@@ -592,6 +614,16 @@
     </w:p>
     <w:p>
       <w:pPr>
+        <w:pStyle w:val="Sinespaciado"/>
+        <w:ind w:left="720"/>
+        <w:jc w:val="center"/>
+      </w:pPr>
+      <w:r>
+        <w:t>Figura5.1:</w:t>
+      </w:r>
+    </w:p>
+    <w:p>
+      <w:pPr>
         <w:pStyle w:val="NormalWeb"/>
         <w:numPr>
           <w:ilvl w:val="0"/>
@@ -673,15 +705,15 @@
     </w:p>
     <w:p>
       <w:pPr>
-        <w:pStyle w:val="NormalWeb"/>
-        <w:rPr>
-          <w:rFonts w:ascii="Arial" w:hAnsi="Arial" w:cs="Arial"/>
-        </w:rPr>
-      </w:pPr>
-      <w:r>
-        <w:rPr>
-          <w:rFonts w:ascii="Arial" w:hAnsi="Arial" w:cs="Arial"/>
+        <w:pStyle w:val="Sinespaciado"/>
+        <w:ind w:left="720"/>
+        <w:jc w:val="center"/>
+      </w:pPr>
+      <w:r>
+        <w:rPr>
+          <w:rFonts w:cs="Arial"/>
           <w:noProof/>
+          <w:lang w:val="es-ES" w:eastAsia="es-ES"/>
         </w:rPr>
         <w:drawing>
           <wp:inline distT="0" distB="0" distL="0" distR="0">
@@ -701,7 +733,7 @@
                     </pic:cNvPicPr>
                   </pic:nvPicPr>
                   <pic:blipFill>
-                    <a:blip r:embed="rId8"/>
+                    <a:blip r:embed="rId9"/>
                     <a:srcRect/>
                     <a:stretch>
                       <a:fillRect/>
@@ -729,6 +761,12 @@
           </wp:inline>
         </w:drawing>
       </w:r>
+      <w:r>
+        <w:t xml:space="preserve"> </w:t>
+      </w:r>
+      <w:r>
+        <w:t>Figura5.1:</w:t>
+      </w:r>
     </w:p>
     <w:p>
       <w:pPr>
@@ -957,7 +995,7 @@
                     </pic:cNvPicPr>
                   </pic:nvPicPr>
                   <pic:blipFill>
-                    <a:blip r:embed="rId9"/>
+                    <a:blip r:embed="rId10"/>
                     <a:srcRect/>
                     <a:stretch>
                       <a:fillRect/>
@@ -988,6 +1026,16 @@
     </w:p>
     <w:p>
       <w:pPr>
+        <w:pStyle w:val="Sinespaciado"/>
+        <w:ind w:left="720"/>
+        <w:jc w:val="center"/>
+      </w:pPr>
+      <w:r>
+        <w:t>Figura5.1:</w:t>
+      </w:r>
+    </w:p>
+    <w:p>
+      <w:pPr>
         <w:pStyle w:val="NormalWeb"/>
         <w:numPr>
           <w:ilvl w:val="0"/>
@@ -1182,7 +1230,7 @@
                     </pic:cNvPicPr>
                   </pic:nvPicPr>
                   <pic:blipFill>
-                    <a:blip r:embed="rId10"/>
+                    <a:blip r:embed="rId11"/>
                     <a:srcRect/>
                     <a:stretch>
                       <a:fillRect/>
@@ -1213,6 +1261,24 @@
     </w:p>
     <w:p>
       <w:pPr>
+        <w:pStyle w:val="Sinespaciado"/>
+        <w:ind w:left="720"/>
+        <w:jc w:val="center"/>
+      </w:pPr>
+      <w:r>
+        <w:lastRenderedPageBreak/>
+        <w:t>Figura5.1:</w:t>
+      </w:r>
+    </w:p>
+    <w:p>
+      <w:pPr>
+        <w:pStyle w:val="Sinespaciado"/>
+        <w:ind w:left="720"/>
+        <w:jc w:val="center"/>
+      </w:pPr>
+    </w:p>
+    <w:p>
+      <w:pPr>
         <w:pStyle w:val="NormalWeb"/>
         <w:numPr>
           <w:ilvl w:val="0"/>
@@ -1229,7 +1295,6 @@
         <w:rPr>
           <w:rFonts w:ascii="Arial" w:hAnsi="Arial" w:cs="Arial"/>
         </w:rPr>
-        <w:lastRenderedPageBreak/>
         <w:t>Se</w:t>
       </w:r>
       <w:r>
@@ -1604,6 +1669,7 @@
       <w:pPr>
         <w:pStyle w:val="Sinespaciado"/>
         <w:ind w:left="720"/>
+        <w:jc w:val="center"/>
       </w:pPr>
       <w:r>
         <w:rPr>
@@ -1628,7 +1694,7 @@
                     </pic:cNvPicPr>
                   </pic:nvPicPr>
                   <pic:blipFill>
-                    <a:blip r:embed="rId11"/>
+                    <a:blip r:embed="rId12"/>
                     <a:srcRect/>
                     <a:stretch>
                       <a:fillRect/>
@@ -1661,6 +1727,23 @@
       <w:pPr>
         <w:pStyle w:val="Sinespaciado"/>
         <w:ind w:left="720"/>
+        <w:jc w:val="center"/>
+      </w:pPr>
+    </w:p>
+    <w:p>
+      <w:pPr>
+        <w:pStyle w:val="Sinespaciado"/>
+        <w:ind w:left="720"/>
+        <w:jc w:val="center"/>
+      </w:pPr>
+      <w:r>
+        <w:t>Figura5.1:</w:t>
+      </w:r>
+    </w:p>
+    <w:p>
+      <w:pPr>
+        <w:pStyle w:val="Sinespaciado"/>
+        <w:ind w:left="720"/>
       </w:pPr>
     </w:p>
     <w:p>
@@ -1707,6 +1790,7 @@
       <w:pPr>
         <w:pStyle w:val="Sinespaciado"/>
         <w:ind w:left="720"/>
+        <w:jc w:val="center"/>
       </w:pPr>
       <w:r>
         <w:rPr>
@@ -1732,7 +1816,7 @@
                     </pic:cNvPicPr>
                   </pic:nvPicPr>
                   <pic:blipFill>
-                    <a:blip r:embed="rId12"/>
+                    <a:blip r:embed="rId13"/>
                     <a:srcRect/>
                     <a:stretch>
                       <a:fillRect/>
@@ -1765,6 +1849,23 @@
       <w:pPr>
         <w:pStyle w:val="Sinespaciado"/>
         <w:ind w:left="720"/>
+        <w:jc w:val="center"/>
+      </w:pPr>
+    </w:p>
+    <w:p>
+      <w:pPr>
+        <w:pStyle w:val="Sinespaciado"/>
+        <w:ind w:left="720"/>
+        <w:jc w:val="center"/>
+      </w:pPr>
+      <w:r>
+        <w:t>Figura5.1:</w:t>
+      </w:r>
+    </w:p>
+    <w:p>
+      <w:pPr>
+        <w:pStyle w:val="Sinespaciado"/>
+        <w:ind w:left="720"/>
       </w:pPr>
     </w:p>
     <w:p>
@@ -1822,6 +1923,7 @@
       <w:pPr>
         <w:pStyle w:val="Sinespaciado"/>
         <w:ind w:left="720"/>
+        <w:jc w:val="center"/>
       </w:pPr>
       <w:r>
         <w:rPr>
@@ -1846,7 +1948,7 @@
                     </pic:cNvPicPr>
                   </pic:nvPicPr>
                   <pic:blipFill>
-                    <a:blip r:embed="rId13"/>
+                    <a:blip r:embed="rId14"/>
                     <a:srcRect/>
                     <a:stretch>
                       <a:fillRect/>
@@ -1879,6 +1981,23 @@
       <w:pPr>
         <w:pStyle w:val="Sinespaciado"/>
         <w:ind w:left="720"/>
+        <w:jc w:val="center"/>
+      </w:pPr>
+    </w:p>
+    <w:p>
+      <w:pPr>
+        <w:pStyle w:val="Sinespaciado"/>
+        <w:ind w:left="720"/>
+        <w:jc w:val="center"/>
+      </w:pPr>
+      <w:r>
+        <w:t>Figura5.1:</w:t>
+      </w:r>
+    </w:p>
+    <w:p>
+      <w:pPr>
+        <w:pStyle w:val="Sinespaciado"/>
+        <w:ind w:left="720"/>
       </w:pPr>
     </w:p>
     <w:p>
@@ -1976,7 +2095,7 @@
                     </pic:cNvPicPr>
                   </pic:nvPicPr>
                   <pic:blipFill>
-                    <a:blip r:embed="rId14" cstate="print"/>
+                    <a:blip r:embed="rId15" cstate="print"/>
                     <a:srcRect/>
                     <a:stretch>
                       <a:fillRect/>
@@ -2009,6 +2128,23 @@
       <w:pPr>
         <w:pStyle w:val="Sinespaciado"/>
         <w:ind w:left="720"/>
+        <w:jc w:val="center"/>
+      </w:pPr>
+    </w:p>
+    <w:p>
+      <w:pPr>
+        <w:pStyle w:val="Sinespaciado"/>
+        <w:ind w:left="720"/>
+        <w:jc w:val="center"/>
+      </w:pPr>
+      <w:r>
+        <w:t>Figura5.1:</w:t>
+      </w:r>
+    </w:p>
+    <w:p>
+      <w:pPr>
+        <w:pStyle w:val="Sinespaciado"/>
+        <w:ind w:left="720"/>
       </w:pPr>
     </w:p>
     <w:p>
@@ -2140,7 +2276,7 @@
         </w:rPr>
         <w:drawing>
           <wp:inline distT="0" distB="0" distL="0" distR="0">
-            <wp:extent cx="2952750" cy="1533525"/>
+            <wp:extent cx="2517417" cy="1307432"/>
             <wp:effectExtent l="19050" t="0" r="0" b="0"/>
             <wp:docPr id="2" name="Imagen 1" descr="C:\Users\Dark\Greenshot\gimp\2014-10-24 10_15_34-Greenshot.jpg"/>
             <wp:cNvGraphicFramePr>
@@ -2156,7 +2292,7 @@
                     </pic:cNvPicPr>
                   </pic:nvPicPr>
                   <pic:blipFill>
-                    <a:blip r:embed="rId15"/>
+                    <a:blip r:embed="rId16"/>
                     <a:srcRect/>
                     <a:stretch>
                       <a:fillRect/>
@@ -2165,7 +2301,7 @@
                   <pic:spPr bwMode="auto">
                     <a:xfrm>
                       <a:off x="0" y="0"/>
-                      <a:ext cx="2952750" cy="1533525"/>
+                      <a:ext cx="2515723" cy="1306552"/>
                     </a:xfrm>
                     <a:prstGeom prst="rect">
                       <a:avLst/>
@@ -2195,6 +2331,23 @@
     <w:p>
       <w:pPr>
         <w:pStyle w:val="Sinespaciado"/>
+        <w:ind w:left="720"/>
+        <w:jc w:val="center"/>
+      </w:pPr>
+      <w:r>
+        <w:t>Figura5.1:</w:t>
+      </w:r>
+    </w:p>
+    <w:p>
+      <w:pPr>
+        <w:pStyle w:val="Sinespaciado"/>
+        <w:ind w:left="720"/>
+        <w:jc w:val="both"/>
+      </w:pPr>
+    </w:p>
+    <w:p>
+      <w:pPr>
+        <w:pStyle w:val="Sinespaciado"/>
         <w:numPr>
           <w:ilvl w:val="0"/>
           <w:numId w:val="8"/>
@@ -2238,8 +2391,8 @@
         <w:lastRenderedPageBreak/>
         <w:drawing>
           <wp:inline distT="0" distB="0" distL="0" distR="0">
-            <wp:extent cx="4876800" cy="3752850"/>
-            <wp:effectExtent l="19050" t="0" r="0" b="0"/>
+            <wp:extent cx="4204140" cy="3235217"/>
+            <wp:effectExtent l="19050" t="0" r="5910" b="0"/>
             <wp:docPr id="3" name="Imagen 2" descr="C:\Users\Dark\Greenshot\gimp\2014-10-24 10_15_59-Greenshot.jpg"/>
             <wp:cNvGraphicFramePr>
               <a:graphicFrameLocks xmlns:a="http://schemas.openxmlformats.org/drawingml/2006/main" noChangeAspect="1"/>
@@ -2254,7 +2407,7 @@
                     </pic:cNvPicPr>
                   </pic:nvPicPr>
                   <pic:blipFill>
-                    <a:blip r:embed="rId16"/>
+                    <a:blip r:embed="rId17"/>
                     <a:srcRect/>
                     <a:stretch>
                       <a:fillRect/>
@@ -2263,7 +2416,7 @@
                   <pic:spPr bwMode="auto">
                     <a:xfrm>
                       <a:off x="0" y="0"/>
-                      <a:ext cx="4876800" cy="3752850"/>
+                      <a:ext cx="4205148" cy="3235993"/>
                     </a:xfrm>
                     <a:prstGeom prst="rect">
                       <a:avLst/>
@@ -2281,6 +2434,22 @@
             </a:graphic>
           </wp:inline>
         </w:drawing>
+      </w:r>
+    </w:p>
+    <w:p>
+      <w:pPr>
+        <w:pStyle w:val="Sinespaciado"/>
+        <w:ind w:left="720"/>
+      </w:pPr>
+    </w:p>
+    <w:p>
+      <w:pPr>
+        <w:pStyle w:val="Sinespaciado"/>
+        <w:ind w:left="720"/>
+        <w:jc w:val="center"/>
+      </w:pPr>
+      <w:r>
+        <w:t>Figura5.1:</w:t>
       </w:r>
     </w:p>
     <w:p>
@@ -2376,7 +2545,7 @@
                     </pic:cNvPicPr>
                   </pic:nvPicPr>
                   <pic:blipFill>
-                    <a:blip r:embed="rId17" cstate="print"/>
+                    <a:blip r:embed="rId18" cstate="print"/>
                     <a:srcRect/>
                     <a:stretch>
                       <a:fillRect/>
@@ -2413,6 +2582,21 @@
     <w:p>
       <w:pPr>
         <w:pStyle w:val="Sinespaciado"/>
+        <w:ind w:left="720"/>
+        <w:jc w:val="center"/>
+      </w:pPr>
+      <w:r>
+        <w:t>Figura5.1:</w:t>
+      </w:r>
+    </w:p>
+    <w:p>
+      <w:pPr>
+        <w:pStyle w:val="Sinespaciado"/>
+      </w:pPr>
+    </w:p>
+    <w:p>
+      <w:pPr>
+        <w:pStyle w:val="Sinespaciado"/>
         <w:rPr>
           <w:u w:val="single"/>
         </w:rPr>
@@ -2487,7 +2671,6 @@
         <w:jc w:val="both"/>
       </w:pPr>
       <w:r>
-        <w:lastRenderedPageBreak/>
         <w:t>Se ejecuta</w:t>
       </w:r>
       <w:r>
@@ -2586,7 +2769,7 @@
                     </pic:cNvPicPr>
                   </pic:nvPicPr>
                   <pic:blipFill>
-                    <a:blip r:embed="rId18"/>
+                    <a:blip r:embed="rId19"/>
                     <a:srcRect/>
                     <a:stretch>
                       <a:fillRect/>
@@ -2624,6 +2807,22 @@
     <w:p>
       <w:pPr>
         <w:pStyle w:val="Sinespaciado"/>
+        <w:ind w:left="720"/>
+        <w:jc w:val="center"/>
+      </w:pPr>
+      <w:r>
+        <w:t>Figura5.1:</w:t>
+      </w:r>
+    </w:p>
+    <w:p>
+      <w:pPr>
+        <w:pStyle w:val="Sinespaciado"/>
+        <w:ind w:left="720"/>
+      </w:pPr>
+    </w:p>
+    <w:p>
+      <w:pPr>
+        <w:pStyle w:val="Sinespaciado"/>
         <w:numPr>
           <w:ilvl w:val="0"/>
           <w:numId w:val="9"/>
@@ -2692,7 +2891,7 @@
                     </pic:cNvPicPr>
                   </pic:nvPicPr>
                   <pic:blipFill>
-                    <a:blip r:embed="rId19"/>
+                    <a:blip r:embed="rId20"/>
                     <a:srcRect/>
                     <a:stretch>
                       <a:fillRect/>
@@ -2730,6 +2929,23 @@
     <w:p>
       <w:pPr>
         <w:pStyle w:val="Sinespaciado"/>
+        <w:ind w:left="720"/>
+        <w:jc w:val="center"/>
+      </w:pPr>
+      <w:r>
+        <w:lastRenderedPageBreak/>
+        <w:t>Figura5.1:</w:t>
+      </w:r>
+    </w:p>
+    <w:p>
+      <w:pPr>
+        <w:pStyle w:val="Sinespaciado"/>
+        <w:ind w:left="720"/>
+      </w:pPr>
+    </w:p>
+    <w:p>
+      <w:pPr>
+        <w:pStyle w:val="Sinespaciado"/>
         <w:numPr>
           <w:ilvl w:val="0"/>
           <w:numId w:val="9"/>
@@ -2786,7 +3002,6 @@
           <w:noProof/>
           <w:lang w:val="es-ES" w:eastAsia="es-ES"/>
         </w:rPr>
-        <w:lastRenderedPageBreak/>
         <w:drawing>
           <wp:inline distT="0" distB="0" distL="0" distR="0">
             <wp:extent cx="3857625" cy="2996808"/>
@@ -2805,7 +3020,7 @@
                     </pic:cNvPicPr>
                   </pic:nvPicPr>
                   <pic:blipFill>
-                    <a:blip r:embed="rId20"/>
+                    <a:blip r:embed="rId21"/>
                     <a:srcRect/>
                     <a:stretch>
                       <a:fillRect/>
@@ -2843,6 +3058,22 @@
     <w:p>
       <w:pPr>
         <w:pStyle w:val="Sinespaciado"/>
+        <w:ind w:left="720"/>
+        <w:jc w:val="center"/>
+      </w:pPr>
+      <w:r>
+        <w:t>Figura5.1:</w:t>
+      </w:r>
+    </w:p>
+    <w:p>
+      <w:pPr>
+        <w:pStyle w:val="Sinespaciado"/>
+        <w:ind w:left="720"/>
+      </w:pPr>
+    </w:p>
+    <w:p>
+      <w:pPr>
+        <w:pStyle w:val="Sinespaciado"/>
         <w:numPr>
           <w:ilvl w:val="0"/>
           <w:numId w:val="9"/>
@@ -2975,6 +3206,7 @@
           <w:noProof/>
           <w:lang w:val="es-ES" w:eastAsia="es-ES"/>
         </w:rPr>
+        <w:lastRenderedPageBreak/>
         <w:drawing>
           <wp:inline distT="0" distB="0" distL="0" distR="0">
             <wp:extent cx="3857625" cy="3323078"/>
@@ -2993,7 +3225,7 @@
                     </pic:cNvPicPr>
                   </pic:nvPicPr>
                   <pic:blipFill>
-                    <a:blip r:embed="rId21"/>
+                    <a:blip r:embed="rId22"/>
                     <a:srcRect/>
                     <a:stretch>
                       <a:fillRect/>
@@ -3026,6 +3258,23 @@
       <w:pPr>
         <w:pStyle w:val="Sinespaciado"/>
         <w:ind w:left="720"/>
+        <w:jc w:val="center"/>
+      </w:pPr>
+    </w:p>
+    <w:p>
+      <w:pPr>
+        <w:pStyle w:val="Sinespaciado"/>
+        <w:ind w:left="720"/>
+        <w:jc w:val="center"/>
+      </w:pPr>
+      <w:r>
+        <w:t>Figura5.1:</w:t>
+      </w:r>
+    </w:p>
+    <w:p>
+      <w:pPr>
+        <w:pStyle w:val="Sinespaciado"/>
+        <w:ind w:left="720"/>
       </w:pPr>
     </w:p>
     <w:p>
@@ -3095,7 +3344,6 @@
           <w:noProof/>
           <w:lang w:val="es-ES" w:eastAsia="es-ES"/>
         </w:rPr>
-        <w:lastRenderedPageBreak/>
         <w:drawing>
           <wp:inline distT="0" distB="0" distL="0" distR="0">
             <wp:extent cx="3676650" cy="3156268"/>
@@ -3114,7 +3362,7 @@
                     </pic:cNvPicPr>
                   </pic:nvPicPr>
                   <pic:blipFill>
-                    <a:blip r:embed="rId22"/>
+                    <a:blip r:embed="rId23"/>
                     <a:srcRect/>
                     <a:stretch>
                       <a:fillRect/>
@@ -3152,6 +3400,22 @@
     <w:p>
       <w:pPr>
         <w:pStyle w:val="Sinespaciado"/>
+        <w:ind w:left="720"/>
+        <w:jc w:val="center"/>
+      </w:pPr>
+      <w:r>
+        <w:t>Figura5.1:</w:t>
+      </w:r>
+    </w:p>
+    <w:p>
+      <w:pPr>
+        <w:pStyle w:val="Sinespaciado"/>
+        <w:ind w:left="720"/>
+      </w:pPr>
+    </w:p>
+    <w:p>
+      <w:pPr>
+        <w:pStyle w:val="Sinespaciado"/>
         <w:numPr>
           <w:ilvl w:val="0"/>
           <w:numId w:val="9"/>
@@ -3231,7 +3495,7 @@
                     </pic:cNvPicPr>
                   </pic:nvPicPr>
                   <pic:blipFill>
-                    <a:blip r:embed="rId23"/>
+                    <a:blip r:embed="rId24"/>
                     <a:srcRect/>
                     <a:stretch>
                       <a:fillRect/>
@@ -3271,6 +3535,24 @@
     <w:p>
       <w:pPr>
         <w:pStyle w:val="Sinespaciado"/>
+        <w:ind w:left="720"/>
+        <w:jc w:val="center"/>
+      </w:pPr>
+      <w:r>
+        <w:t>Figura5.1:</w:t>
+      </w:r>
+    </w:p>
+    <w:p>
+      <w:pPr>
+        <w:pStyle w:val="Sinespaciado"/>
+        <w:rPr>
+          <w:lang w:val="en-US"/>
+        </w:rPr>
+      </w:pPr>
+    </w:p>
+    <w:p>
+      <w:pPr>
+        <w:pStyle w:val="Sinespaciado"/>
         <w:rPr>
           <w:u w:val="single"/>
         </w:rPr>
@@ -3820,6 +4102,7 @@
           <w:szCs w:val="24"/>
           <w:lang w:val="es-ES" w:eastAsia="es-ES"/>
         </w:rPr>
+        <w:lastRenderedPageBreak/>
         <w:drawing>
           <wp:inline distT="0" distB="0" distL="0" distR="0">
             <wp:extent cx="4244401" cy="4057650"/>
@@ -3838,7 +4121,7 @@
                     </pic:cNvPicPr>
                   </pic:nvPicPr>
                   <pic:blipFill>
-                    <a:blip r:embed="rId24"/>
+                    <a:blip r:embed="rId25"/>
                     <a:srcRect/>
                     <a:stretch>
                       <a:fillRect/>
@@ -3880,6 +4163,26 @@
     <w:p>
       <w:pPr>
         <w:pStyle w:val="Sinespaciado"/>
+        <w:ind w:left="720"/>
+        <w:jc w:val="center"/>
+      </w:pPr>
+      <w:r>
+        <w:t>Figura5.1:</w:t>
+      </w:r>
+    </w:p>
+    <w:p>
+      <w:pPr>
+        <w:pStyle w:val="Sinespaciado"/>
+        <w:ind w:left="720"/>
+        <w:rPr>
+          <w:rFonts w:cs="Arial"/>
+          <w:szCs w:val="24"/>
+        </w:rPr>
+      </w:pPr>
+    </w:p>
+    <w:p>
+      <w:pPr>
+        <w:pStyle w:val="Sinespaciado"/>
         <w:numPr>
           <w:ilvl w:val="0"/>
           <w:numId w:val="10"/>
@@ -4050,7 +4353,7 @@
                     </pic:cNvPicPr>
                   </pic:nvPicPr>
                   <pic:blipFill>
-                    <a:blip r:embed="rId25"/>
+                    <a:blip r:embed="rId26"/>
                     <a:srcRect/>
                     <a:stretch>
                       <a:fillRect/>
@@ -4087,6 +4390,22 @@
     </w:p>
     <w:p>
       <w:pPr>
+        <w:pStyle w:val="Sinespaciado"/>
+        <w:ind w:left="720"/>
+        <w:jc w:val="center"/>
+      </w:pPr>
+      <w:r>
+        <w:t>Figura5.1:</w:t>
+      </w:r>
+    </w:p>
+    <w:p>
+      <w:pPr>
+        <w:pStyle w:val="Sinespaciado"/>
+        <w:ind w:left="720"/>
+      </w:pPr>
+    </w:p>
+    <w:p>
+      <w:pPr>
         <w:spacing w:before="100" w:beforeAutospacing="1" w:after="100" w:afterAutospacing="1" w:line="240" w:lineRule="auto"/>
         <w:outlineLvl w:val="0"/>
         <w:rPr>
@@ -4129,14 +4448,8 @@
           <w:numId w:val="20"/>
         </w:numPr>
         <w:jc w:val="both"/>
-        <w:rPr>
-          <w:color w:val="FF0000"/>
-        </w:rPr>
-      </w:pPr>
-      <w:r>
-        <w:rPr>
-          <w:color w:val="FF0000"/>
-        </w:rPr>
+      </w:pPr>
+      <w:r>
         <w:t xml:space="preserve">Se descarga la aplicación de la página: </w:t>
       </w:r>
     </w:p>
@@ -4147,7 +4460,6 @@
         <w:rPr>
           <w:rFonts w:eastAsia="Times New Roman" w:cs="Arial"/>
           <w:bCs/>
-          <w:color w:val="FF0000"/>
           <w:kern w:val="36"/>
           <w:szCs w:val="24"/>
         </w:rPr>
@@ -4156,7 +4468,6 @@
         <w:rPr>
           <w:rFonts w:eastAsia="Times New Roman" w:cs="Arial"/>
           <w:bCs/>
-          <w:color w:val="FF0000"/>
           <w:kern w:val="36"/>
           <w:szCs w:val="24"/>
         </w:rPr>
@@ -4167,9 +4478,6 @@
       <w:pPr>
         <w:pStyle w:val="Sinespaciado"/>
         <w:ind w:left="708"/>
-        <w:rPr>
-          <w:color w:val="FF0000"/>
-        </w:rPr>
       </w:pPr>
     </w:p>
     <w:p>
@@ -4180,29 +4488,15 @@
           <w:numId w:val="20"/>
         </w:numPr>
         <w:jc w:val="both"/>
-        <w:rPr>
-          <w:color w:val="FF0000"/>
-        </w:rPr>
-      </w:pPr>
-      <w:r>
-        <w:rPr>
-          <w:color w:val="FF0000"/>
-        </w:rPr>
-        <w:t>Se ejecuta la aplicación y en la pantalla de presentación se pulsa el botón “</w:t>
-      </w:r>
-      <w:proofErr w:type="spellStart"/>
-      <w:r>
-        <w:rPr>
-          <w:color w:val="FF0000"/>
-        </w:rPr>
-        <w:t>Next</w:t>
-      </w:r>
-      <w:proofErr w:type="spellEnd"/>
-      <w:r>
-        <w:rPr>
-          <w:color w:val="FF0000"/>
-        </w:rPr>
-        <w:t>”.</w:t>
+      </w:pPr>
+      <w:r>
+        <w:t>Se iniciará el asistente para la instalación d</w:t>
+      </w:r>
+      <w:r>
+        <w:t>e</w:t>
+      </w:r>
+      <w:r>
+        <w:t xml:space="preserve"> Microsoft Visual Studio 2010 (versión de evaluación). Se pulsa en "Instalar Microsoft Visual Studio 2010".</w:t>
       </w:r>
     </w:p>
     <w:p>
@@ -4210,9 +4504,89 @@
         <w:pStyle w:val="Sinespaciado"/>
         <w:ind w:left="720"/>
         <w:jc w:val="both"/>
-        <w:rPr>
-          <w:color w:val="FF0000"/>
-        </w:rPr>
+      </w:pPr>
+    </w:p>
+    <w:p>
+      <w:pPr>
+        <w:pStyle w:val="Sinespaciado"/>
+        <w:ind w:left="720"/>
+        <w:jc w:val="center"/>
+      </w:pPr>
+      <w:r>
+        <w:rPr>
+          <w:noProof/>
+          <w:lang w:val="es-ES" w:eastAsia="es-ES"/>
+        </w:rPr>
+        <w:lastRenderedPageBreak/>
+        <w:drawing>
+          <wp:inline distT="0" distB="0" distL="0" distR="0">
+            <wp:extent cx="3864610" cy="2966085"/>
+            <wp:effectExtent l="19050" t="0" r="2540" b="0"/>
+            <wp:docPr id="1" name="Imagen 1" descr="C:\Users\Dark\Greenshot\vs2010\AjpdSoft_ivsda_6.png"/>
+            <wp:cNvGraphicFramePr>
+              <a:graphicFrameLocks xmlns:a="http://schemas.openxmlformats.org/drawingml/2006/main" noChangeAspect="1"/>
+            </wp:cNvGraphicFramePr>
+            <a:graphic xmlns:a="http://schemas.openxmlformats.org/drawingml/2006/main">
+              <a:graphicData uri="http://schemas.openxmlformats.org/drawingml/2006/picture">
+                <pic:pic xmlns:pic="http://schemas.openxmlformats.org/drawingml/2006/picture">
+                  <pic:nvPicPr>
+                    <pic:cNvPr id="0" name="Picture 1" descr="C:\Users\Dark\Greenshot\vs2010\AjpdSoft_ivsda_6.png"/>
+                    <pic:cNvPicPr>
+                      <a:picLocks noChangeAspect="1" noChangeArrowheads="1"/>
+                    </pic:cNvPicPr>
+                  </pic:nvPicPr>
+                  <pic:blipFill>
+                    <a:blip r:embed="rId27"/>
+                    <a:srcRect/>
+                    <a:stretch>
+                      <a:fillRect/>
+                    </a:stretch>
+                  </pic:blipFill>
+                  <pic:spPr bwMode="auto">
+                    <a:xfrm>
+                      <a:off x="0" y="0"/>
+                      <a:ext cx="3864610" cy="2966085"/>
+                    </a:xfrm>
+                    <a:prstGeom prst="rect">
+                      <a:avLst/>
+                    </a:prstGeom>
+                    <a:noFill/>
+                    <a:ln w="9525">
+                      <a:noFill/>
+                      <a:miter lim="800000"/>
+                      <a:headEnd/>
+                      <a:tailEnd/>
+                    </a:ln>
+                  </pic:spPr>
+                </pic:pic>
+              </a:graphicData>
+            </a:graphic>
+          </wp:inline>
+        </w:drawing>
+      </w:r>
+    </w:p>
+    <w:p>
+      <w:pPr>
+        <w:pStyle w:val="Sinespaciado"/>
+        <w:ind w:left="720"/>
+        <w:jc w:val="center"/>
+      </w:pPr>
+    </w:p>
+    <w:p>
+      <w:pPr>
+        <w:pStyle w:val="Sinespaciado"/>
+        <w:ind w:left="720"/>
+        <w:jc w:val="center"/>
+      </w:pPr>
+      <w:r>
+        <w:t>Figura5.1:</w:t>
+      </w:r>
+    </w:p>
+    <w:p>
+      <w:pPr>
+        <w:pStyle w:val="Sinespaciado"/>
+        <w:ind w:left="720"/>
+        <w:jc w:val="center"/>
       </w:pPr>
     </w:p>
     <w:p>
@@ -4223,50 +4597,602 @@
           <w:numId w:val="20"/>
         </w:numPr>
         <w:jc w:val="both"/>
-        <w:rPr>
-          <w:color w:val="FF0000"/>
-        </w:rPr>
-      </w:pPr>
-      <w:r>
-        <w:rPr>
-          <w:color w:val="FF0000"/>
-        </w:rPr>
-        <w:t xml:space="preserve">Luego se muestran los términos y si se aceptan se pulsa el botón “I </w:t>
+      </w:pPr>
+      <w:r>
+        <w:t>En primer lugar se</w:t>
+      </w:r>
+      <w:r>
+        <w:t xml:space="preserve"> </w:t>
+      </w:r>
+      <w:r>
+        <w:t xml:space="preserve">desmarca la casilla "Sí, enviar a Microsoft </w:t>
       </w:r>
       <w:proofErr w:type="spellStart"/>
       <w:r>
-        <w:rPr>
-          <w:color w:val="FF0000"/>
-        </w:rPr>
-        <w:t>Agree</w:t>
+        <w:t>Corporation</w:t>
       </w:r>
       <w:proofErr w:type="spellEnd"/>
       <w:r>
-        <w:rPr>
-          <w:color w:val="FF0000"/>
-        </w:rPr>
-        <w:t>”.</w:t>
-      </w:r>
-    </w:p>
-    <w:p>
-      <w:pPr>
-        <w:pStyle w:val="Sinespaciado"/>
-      </w:pPr>
-    </w:p>
-    <w:p>
-      <w:pPr>
-        <w:pStyle w:val="Sinespaciado"/>
-      </w:pPr>
-    </w:p>
-    <w:p>
-      <w:pPr>
-        <w:pStyle w:val="Sinespaciado"/>
-      </w:pPr>
-    </w:p>
-    <w:p>
-      <w:pPr>
-        <w:pStyle w:val="Sinespaciado"/>
-      </w:pPr>
+        <w:t xml:space="preserve"> información sobre</w:t>
+      </w:r>
+      <w:r>
+        <w:t xml:space="preserve"> la instalación" (si no se quiere</w:t>
+      </w:r>
+      <w:r>
+        <w:t xml:space="preserve"> envia</w:t>
+      </w:r>
+      <w:r>
+        <w:t>r esta información) y se pulsa "Siguiente" para continuar.</w:t>
+      </w:r>
+    </w:p>
+    <w:p>
+      <w:pPr>
+        <w:pStyle w:val="Sinespaciado"/>
+        <w:jc w:val="both"/>
+      </w:pPr>
+    </w:p>
+    <w:p>
+      <w:pPr>
+        <w:pStyle w:val="Sinespaciado"/>
+        <w:numPr>
+          <w:ilvl w:val="0"/>
+          <w:numId w:val="20"/>
+        </w:numPr>
+        <w:jc w:val="both"/>
+      </w:pPr>
+      <w:r>
+        <w:t xml:space="preserve">Se lee los términos de licencia del software de Microsoft. Si </w:t>
+      </w:r>
+      <w:r>
+        <w:t>está de acuerdo marca</w:t>
+      </w:r>
+      <w:r>
+        <w:t xml:space="preserve"> "He leído los términos de la licencia y los acepto". Se pulsar "Siguiente" para continua.</w:t>
+      </w:r>
+    </w:p>
+    <w:p>
+      <w:pPr>
+        <w:pStyle w:val="Sinespaciado"/>
+        <w:ind w:left="720"/>
+        <w:jc w:val="both"/>
+      </w:pPr>
+    </w:p>
+    <w:p>
+      <w:pPr>
+        <w:pStyle w:val="Sinespaciado"/>
+        <w:ind w:left="720"/>
+        <w:jc w:val="center"/>
+      </w:pPr>
+      <w:r>
+        <w:rPr>
+          <w:noProof/>
+          <w:lang w:val="es-ES" w:eastAsia="es-ES"/>
+        </w:rPr>
+        <w:drawing>
+          <wp:inline distT="0" distB="0" distL="0" distR="0">
+            <wp:extent cx="3892991" cy="2984749"/>
+            <wp:effectExtent l="19050" t="0" r="0" b="0"/>
+            <wp:docPr id="11" name="10 Imagen" descr="AjpdSoft_ivsda_8.png"/>
+            <wp:cNvGraphicFramePr>
+              <a:graphicFrameLocks xmlns:a="http://schemas.openxmlformats.org/drawingml/2006/main" noChangeAspect="1"/>
+            </wp:cNvGraphicFramePr>
+            <a:graphic xmlns:a="http://schemas.openxmlformats.org/drawingml/2006/main">
+              <a:graphicData uri="http://schemas.openxmlformats.org/drawingml/2006/picture">
+                <pic:pic xmlns:pic="http://schemas.openxmlformats.org/drawingml/2006/picture">
+                  <pic:nvPicPr>
+                    <pic:cNvPr id="0" name="AjpdSoft_ivsda_8.png"/>
+                    <pic:cNvPicPr/>
+                  </pic:nvPicPr>
+                  <pic:blipFill>
+                    <a:blip r:embed="rId28"/>
+                    <a:stretch>
+                      <a:fillRect/>
+                    </a:stretch>
+                  </pic:blipFill>
+                  <pic:spPr>
+                    <a:xfrm>
+                      <a:off x="0" y="0"/>
+                      <a:ext cx="3895094" cy="2986362"/>
+                    </a:xfrm>
+                    <a:prstGeom prst="rect">
+                      <a:avLst/>
+                    </a:prstGeom>
+                  </pic:spPr>
+                </pic:pic>
+              </a:graphicData>
+            </a:graphic>
+          </wp:inline>
+        </w:drawing>
+      </w:r>
+    </w:p>
+    <w:p>
+      <w:pPr>
+        <w:pStyle w:val="Sinespaciado"/>
+        <w:ind w:left="720"/>
+        <w:jc w:val="both"/>
+      </w:pPr>
+    </w:p>
+    <w:p>
+      <w:pPr>
+        <w:pStyle w:val="Sinespaciado"/>
+        <w:ind w:left="720"/>
+        <w:jc w:val="center"/>
+      </w:pPr>
+      <w:r>
+        <w:t>Figura5.1:</w:t>
+      </w:r>
+    </w:p>
+    <w:p>
+      <w:pPr>
+        <w:pStyle w:val="Sinespaciado"/>
+        <w:ind w:left="720"/>
+        <w:jc w:val="both"/>
+      </w:pPr>
+    </w:p>
+    <w:p>
+      <w:pPr>
+        <w:pStyle w:val="Sinespaciado"/>
+        <w:numPr>
+          <w:ilvl w:val="0"/>
+          <w:numId w:val="20"/>
+        </w:numPr>
+        <w:jc w:val="both"/>
+      </w:pPr>
+      <w:r>
+        <w:t xml:space="preserve">Luego se elige "Todos" en las características que se desea instalar, también se puede marcar "Personalizar" para seleccionar los lenguajes </w:t>
+      </w:r>
+      <w:r>
+        <w:lastRenderedPageBreak/>
+        <w:t>de programación y las herramientas que se quieran instalar. En "Ruta de instalación del producto" se indica la unidad y carpeta de destino de la instalación.</w:t>
+      </w:r>
+    </w:p>
+    <w:p>
+      <w:pPr>
+        <w:pStyle w:val="Sinespaciado"/>
+        <w:ind w:left="720"/>
+        <w:jc w:val="both"/>
+      </w:pPr>
+    </w:p>
+    <w:p>
+      <w:pPr>
+        <w:pStyle w:val="Sinespaciado"/>
+        <w:ind w:left="720"/>
+        <w:jc w:val="center"/>
+      </w:pPr>
+      <w:r>
+        <w:rPr>
+          <w:noProof/>
+          <w:lang w:val="es-ES" w:eastAsia="es-ES"/>
+        </w:rPr>
+        <w:drawing>
+          <wp:inline distT="0" distB="0" distL="0" distR="0">
+            <wp:extent cx="3899436" cy="2989691"/>
+            <wp:effectExtent l="19050" t="0" r="5814" b="0"/>
+            <wp:docPr id="9" name="8 Imagen" descr="AjpdSoft_ivsda_9.png"/>
+            <wp:cNvGraphicFramePr>
+              <a:graphicFrameLocks xmlns:a="http://schemas.openxmlformats.org/drawingml/2006/main" noChangeAspect="1"/>
+            </wp:cNvGraphicFramePr>
+            <a:graphic xmlns:a="http://schemas.openxmlformats.org/drawingml/2006/main">
+              <a:graphicData uri="http://schemas.openxmlformats.org/drawingml/2006/picture">
+                <pic:pic xmlns:pic="http://schemas.openxmlformats.org/drawingml/2006/picture">
+                  <pic:nvPicPr>
+                    <pic:cNvPr id="0" name="AjpdSoft_ivsda_9.png"/>
+                    <pic:cNvPicPr/>
+                  </pic:nvPicPr>
+                  <pic:blipFill>
+                    <a:blip r:embed="rId29"/>
+                    <a:stretch>
+                      <a:fillRect/>
+                    </a:stretch>
+                  </pic:blipFill>
+                  <pic:spPr>
+                    <a:xfrm>
+                      <a:off x="0" y="0"/>
+                      <a:ext cx="3899840" cy="2990001"/>
+                    </a:xfrm>
+                    <a:prstGeom prst="rect">
+                      <a:avLst/>
+                    </a:prstGeom>
+                  </pic:spPr>
+                </pic:pic>
+              </a:graphicData>
+            </a:graphic>
+          </wp:inline>
+        </w:drawing>
+      </w:r>
+    </w:p>
+    <w:p>
+      <w:pPr>
+        <w:pStyle w:val="Sinespaciado"/>
+        <w:ind w:left="720"/>
+        <w:jc w:val="both"/>
+      </w:pPr>
+    </w:p>
+    <w:p>
+      <w:pPr>
+        <w:pStyle w:val="Sinespaciado"/>
+        <w:ind w:left="720"/>
+        <w:jc w:val="center"/>
+      </w:pPr>
+      <w:r>
+        <w:t>Figura5.1:</w:t>
+      </w:r>
+    </w:p>
+    <w:p>
+      <w:pPr>
+        <w:pStyle w:val="Sinespaciado"/>
+        <w:ind w:left="720"/>
+        <w:jc w:val="both"/>
+      </w:pPr>
+    </w:p>
+    <w:p>
+      <w:pPr>
+        <w:pStyle w:val="Sinespaciado"/>
+        <w:numPr>
+          <w:ilvl w:val="0"/>
+          <w:numId w:val="20"/>
+        </w:numPr>
+        <w:jc w:val="both"/>
+      </w:pPr>
+      <w:r>
+        <w:t>Luego se iniciara la instalación del software Micr</w:t>
+      </w:r>
+      <w:r>
+        <w:t>osoft Visual Studio 2010</w:t>
+      </w:r>
+      <w:r>
+        <w:t>.</w:t>
+      </w:r>
+    </w:p>
+    <w:p>
+      <w:pPr>
+        <w:pStyle w:val="Sinespaciado"/>
+        <w:ind w:left="720"/>
+        <w:jc w:val="both"/>
+      </w:pPr>
+    </w:p>
+    <w:p>
+      <w:pPr>
+        <w:pStyle w:val="Sinespaciado"/>
+        <w:ind w:left="720"/>
+        <w:jc w:val="center"/>
+      </w:pPr>
+      <w:r>
+        <w:rPr>
+          <w:noProof/>
+          <w:lang w:val="es-ES" w:eastAsia="es-ES"/>
+        </w:rPr>
+        <w:drawing>
+          <wp:inline distT="0" distB="0" distL="0" distR="0">
+            <wp:extent cx="3821430" cy="2929883"/>
+            <wp:effectExtent l="19050" t="0" r="7620" b="0"/>
+            <wp:docPr id="10" name="9 Imagen" descr="AjpdSoft_ivsda_11.png"/>
+            <wp:cNvGraphicFramePr>
+              <a:graphicFrameLocks xmlns:a="http://schemas.openxmlformats.org/drawingml/2006/main" noChangeAspect="1"/>
+            </wp:cNvGraphicFramePr>
+            <a:graphic xmlns:a="http://schemas.openxmlformats.org/drawingml/2006/main">
+              <a:graphicData uri="http://schemas.openxmlformats.org/drawingml/2006/picture">
+                <pic:pic xmlns:pic="http://schemas.openxmlformats.org/drawingml/2006/picture">
+                  <pic:nvPicPr>
+                    <pic:cNvPr id="0" name="AjpdSoft_ivsda_11.png"/>
+                    <pic:cNvPicPr/>
+                  </pic:nvPicPr>
+                  <pic:blipFill>
+                    <a:blip r:embed="rId30"/>
+                    <a:stretch>
+                      <a:fillRect/>
+                    </a:stretch>
+                  </pic:blipFill>
+                  <pic:spPr>
+                    <a:xfrm>
+                      <a:off x="0" y="0"/>
+                      <a:ext cx="3819188" cy="2928164"/>
+                    </a:xfrm>
+                    <a:prstGeom prst="rect">
+                      <a:avLst/>
+                    </a:prstGeom>
+                  </pic:spPr>
+                </pic:pic>
+              </a:graphicData>
+            </a:graphic>
+          </wp:inline>
+        </w:drawing>
+      </w:r>
+    </w:p>
+    <w:p>
+      <w:pPr>
+        <w:pStyle w:val="Sinespaciado"/>
+        <w:ind w:left="720"/>
+        <w:jc w:val="both"/>
+      </w:pPr>
+    </w:p>
+    <w:p>
+      <w:pPr>
+        <w:pStyle w:val="Sinespaciado"/>
+        <w:ind w:left="720"/>
+        <w:jc w:val="center"/>
+      </w:pPr>
+      <w:r>
+        <w:t>Figura5.1:</w:t>
+      </w:r>
+    </w:p>
+    <w:p>
+      <w:pPr>
+        <w:pStyle w:val="Sinespaciado"/>
+        <w:ind w:left="720"/>
+        <w:jc w:val="both"/>
+      </w:pPr>
+    </w:p>
+    <w:p>
+      <w:pPr>
+        <w:pStyle w:val="Sinespaciado"/>
+        <w:numPr>
+          <w:ilvl w:val="0"/>
+          <w:numId w:val="20"/>
+        </w:numPr>
+        <w:jc w:val="both"/>
+      </w:pPr>
+      <w:r>
+        <w:t>Terminada la instalación s</w:t>
+      </w:r>
+      <w:r>
+        <w:t>e</w:t>
+      </w:r>
+      <w:r>
+        <w:t xml:space="preserve"> pulsa</w:t>
+      </w:r>
+      <w:r>
+        <w:t xml:space="preserve"> "Finalizar"</w:t>
+      </w:r>
+      <w:r>
+        <w:t>.</w:t>
+      </w:r>
+    </w:p>
+    <w:p>
+      <w:pPr>
+        <w:pStyle w:val="Sinespaciado"/>
+        <w:ind w:left="720"/>
+        <w:jc w:val="both"/>
+      </w:pPr>
+    </w:p>
+    <w:p>
+      <w:pPr>
+        <w:pStyle w:val="Sinespaciado"/>
+        <w:numPr>
+          <w:ilvl w:val="0"/>
+          <w:numId w:val="20"/>
+        </w:numPr>
+        <w:jc w:val="both"/>
+      </w:pPr>
+      <w:r>
+        <w:t>El software solicitará reiniciar el equipo.</w:t>
+      </w:r>
+    </w:p>
+    <w:p>
+      <w:pPr>
+        <w:pStyle w:val="Sinespaciado"/>
+        <w:ind w:left="720"/>
+        <w:jc w:val="both"/>
+      </w:pPr>
+    </w:p>
+    <w:p>
+      <w:pPr>
+        <w:pStyle w:val="Sinespaciado"/>
+        <w:ind w:left="720"/>
+        <w:jc w:val="center"/>
+      </w:pPr>
+      <w:r>
+        <w:rPr>
+          <w:noProof/>
+          <w:lang w:val="es-ES" w:eastAsia="es-ES"/>
+        </w:rPr>
+        <w:drawing>
+          <wp:inline distT="0" distB="0" distL="0" distR="0">
+            <wp:extent cx="2583872" cy="914400"/>
+            <wp:effectExtent l="19050" t="0" r="6928" b="0"/>
+            <wp:docPr id="8" name="7 Imagen" descr="AjpdSoft_ivsda_13.png"/>
+            <wp:cNvGraphicFramePr>
+              <a:graphicFrameLocks xmlns:a="http://schemas.openxmlformats.org/drawingml/2006/main" noChangeAspect="1"/>
+            </wp:cNvGraphicFramePr>
+            <a:graphic xmlns:a="http://schemas.openxmlformats.org/drawingml/2006/main">
+              <a:graphicData uri="http://schemas.openxmlformats.org/drawingml/2006/picture">
+                <pic:pic xmlns:pic="http://schemas.openxmlformats.org/drawingml/2006/picture">
+                  <pic:nvPicPr>
+                    <pic:cNvPr id="0" name="AjpdSoft_ivsda_13.png"/>
+                    <pic:cNvPicPr/>
+                  </pic:nvPicPr>
+                  <pic:blipFill>
+                    <a:blip r:embed="rId31"/>
+                    <a:stretch>
+                      <a:fillRect/>
+                    </a:stretch>
+                  </pic:blipFill>
+                  <pic:spPr>
+                    <a:xfrm>
+                      <a:off x="0" y="0"/>
+                      <a:ext cx="2586284" cy="915253"/>
+                    </a:xfrm>
+                    <a:prstGeom prst="rect">
+                      <a:avLst/>
+                    </a:prstGeom>
+                  </pic:spPr>
+                </pic:pic>
+              </a:graphicData>
+            </a:graphic>
+          </wp:inline>
+        </w:drawing>
+      </w:r>
+    </w:p>
+    <w:p>
+      <w:pPr>
+        <w:pStyle w:val="Sinespaciado"/>
+        <w:ind w:left="720"/>
+        <w:jc w:val="center"/>
+      </w:pPr>
+    </w:p>
+    <w:p>
+      <w:pPr>
+        <w:pStyle w:val="Sinespaciado"/>
+        <w:ind w:left="720"/>
+        <w:jc w:val="center"/>
+      </w:pPr>
+      <w:r>
+        <w:t>Figura5.1:</w:t>
+      </w:r>
+    </w:p>
+    <w:p>
+      <w:pPr>
+        <w:pStyle w:val="Sinespaciado"/>
+        <w:ind w:left="720"/>
+        <w:jc w:val="center"/>
+      </w:pPr>
+    </w:p>
+    <w:p>
+      <w:pPr>
+        <w:pStyle w:val="Sinespaciado"/>
+        <w:numPr>
+          <w:ilvl w:val="0"/>
+          <w:numId w:val="20"/>
+        </w:numPr>
+        <w:jc w:val="both"/>
+      </w:pPr>
+      <w:r>
+        <w:t>Al iniciar por primera vez Micro</w:t>
+      </w:r>
+      <w:r>
+        <w:t>soft Visual Studio 2010</w:t>
+      </w:r>
+      <w:r>
+        <w:t>, seleccionaremos la configuración de entorno predeterminada.</w:t>
+      </w:r>
+    </w:p>
+    <w:p>
+      <w:pPr>
+        <w:pStyle w:val="Sinespaciado"/>
+        <w:ind w:left="720"/>
+        <w:jc w:val="both"/>
+      </w:pPr>
+    </w:p>
+    <w:p>
+      <w:pPr>
+        <w:pStyle w:val="Sinespaciado"/>
+        <w:numPr>
+          <w:ilvl w:val="0"/>
+          <w:numId w:val="20"/>
+        </w:numPr>
+        <w:jc w:val="both"/>
+      </w:pPr>
+      <w:r>
+        <w:t>El programa  está listo para ser utilizado.</w:t>
+      </w:r>
+      <w:r>
+        <w:rPr>
+          <w:noProof/>
+          <w:lang w:val="es-ES" w:eastAsia="es-ES"/>
+        </w:rPr>
+        <w:t xml:space="preserve"> </w:t>
+      </w:r>
+    </w:p>
+    <w:p>
+      <w:pPr>
+        <w:pStyle w:val="Sinespaciado"/>
+        <w:ind w:left="720"/>
+        <w:jc w:val="both"/>
+      </w:pPr>
+    </w:p>
+    <w:p>
+      <w:pPr>
+        <w:pStyle w:val="Sinespaciado"/>
+        <w:ind w:left="720"/>
+        <w:jc w:val="both"/>
+      </w:pPr>
+      <w:r>
+        <w:rPr>
+          <w:noProof/>
+          <w:lang w:val="es-ES" w:eastAsia="es-ES"/>
+        </w:rPr>
+        <w:drawing>
+          <wp:inline distT="0" distB="0" distL="0" distR="0">
+            <wp:extent cx="4091774" cy="3441094"/>
+            <wp:effectExtent l="19050" t="0" r="3976" b="0"/>
+            <wp:docPr id="6" name="Imagen 2" descr="C:\Users\Dark\Greenshot\vs2010\AjpdSoft_ivsda_16.png"/>
+            <wp:cNvGraphicFramePr>
+              <a:graphicFrameLocks xmlns:a="http://schemas.openxmlformats.org/drawingml/2006/main" noChangeAspect="1"/>
+            </wp:cNvGraphicFramePr>
+            <a:graphic xmlns:a="http://schemas.openxmlformats.org/drawingml/2006/main">
+              <a:graphicData uri="http://schemas.openxmlformats.org/drawingml/2006/picture">
+                <pic:pic xmlns:pic="http://schemas.openxmlformats.org/drawingml/2006/picture">
+                  <pic:nvPicPr>
+                    <pic:cNvPr id="0" name="Picture 2" descr="C:\Users\Dark\Greenshot\vs2010\AjpdSoft_ivsda_16.png"/>
+                    <pic:cNvPicPr>
+                      <a:picLocks noChangeAspect="1" noChangeArrowheads="1"/>
+                    </pic:cNvPicPr>
+                  </pic:nvPicPr>
+                  <pic:blipFill>
+                    <a:blip r:embed="rId32"/>
+                    <a:srcRect/>
+                    <a:stretch>
+                      <a:fillRect/>
+                    </a:stretch>
+                  </pic:blipFill>
+                  <pic:spPr bwMode="auto">
+                    <a:xfrm>
+                      <a:off x="0" y="0"/>
+                      <a:ext cx="4094035" cy="3442996"/>
+                    </a:xfrm>
+                    <a:prstGeom prst="rect">
+                      <a:avLst/>
+                    </a:prstGeom>
+                    <a:noFill/>
+                    <a:ln w="9525">
+                      <a:noFill/>
+                      <a:miter lim="800000"/>
+                      <a:headEnd/>
+                      <a:tailEnd/>
+                    </a:ln>
+                  </pic:spPr>
+                </pic:pic>
+              </a:graphicData>
+            </a:graphic>
+          </wp:inline>
+        </w:drawing>
+      </w:r>
+    </w:p>
+    <w:p>
+      <w:pPr>
+        <w:pStyle w:val="Sinespaciado"/>
+        <w:ind w:left="720"/>
+        <w:jc w:val="both"/>
+      </w:pPr>
+    </w:p>
+    <w:p>
+      <w:pPr>
+        <w:pStyle w:val="Sinespaciado"/>
+        <w:ind w:left="720"/>
+        <w:jc w:val="center"/>
+      </w:pPr>
+      <w:r>
+        <w:t>Figura5.1:</w:t>
+      </w:r>
+    </w:p>
+    <w:p>
+      <w:pPr>
+        <w:pStyle w:val="Sinespaciado"/>
+        <w:ind w:left="720"/>
+        <w:jc w:val="both"/>
+      </w:pPr>
+    </w:p>
+    <w:p>
+      <w:pPr>
+        <w:rPr>
+          <w:rFonts w:ascii="Arial" w:eastAsiaTheme="minorHAnsi" w:hAnsi="Arial"/>
+          <w:sz w:val="24"/>
+          <w:lang w:val="es-AR" w:eastAsia="en-US"/>
+        </w:rPr>
+      </w:pPr>
+      <w:r>
+        <w:br w:type="page"/>
+      </w:r>
     </w:p>
     <w:p>
       <w:pPr>
@@ -4291,6 +5217,7 @@
           <w:u w:val="single"/>
           <w:lang w:eastAsia="es-AR"/>
         </w:rPr>
+        <w:lastRenderedPageBreak/>
         <w:t>Requisitos de sistema</w:t>
       </w:r>
     </w:p>
@@ -4805,7 +5732,6 @@
           <w:szCs w:val="24"/>
           <w:lang w:val="en-US" w:eastAsia="es-AR"/>
         </w:rPr>
-        <w:lastRenderedPageBreak/>
         <w:t xml:space="preserve">Unity Android </w:t>
       </w:r>
     </w:p>
@@ -5671,6 +6597,7 @@
         <w:rPr>
           <w:lang w:eastAsia="es-AR"/>
         </w:rPr>
+        <w:lastRenderedPageBreak/>
         <w:t xml:space="preserve">Red y Conectividad  </w:t>
       </w:r>
       <w:proofErr w:type="spellStart"/>
@@ -5975,7 +6902,6 @@
           <w:szCs w:val="24"/>
           <w:lang w:val="en-US" w:eastAsia="es-AR"/>
         </w:rPr>
-        <w:lastRenderedPageBreak/>
         <w:t xml:space="preserve">GAP, HSP, HFP1.5, A2DP, AVRCP, OPP, PBAP, PAN, MAP, HID </w:t>
       </w:r>
       <w:proofErr w:type="spellStart"/>
@@ -6610,12 +7536,12 @@
       <w:pPr>
         <w:pStyle w:val="Sinespaciado"/>
         <w:rPr>
-          <w:lang w:val="en-US" w:eastAsia="es-AR"/>
-        </w:rPr>
-      </w:pPr>
-      <w:r>
-        <w:rPr>
-          <w:lang w:val="en-US" w:eastAsia="es-AR"/>
+          <w:lang w:val="es-ES" w:eastAsia="es-AR"/>
+        </w:rPr>
+      </w:pPr>
+      <w:r>
+        <w:rPr>
+          <w:lang w:val="es-ES" w:eastAsia="es-AR"/>
         </w:rPr>
         <w:tab/>
       </w:r>
@@ -6624,28 +7550,85 @@
       <w:pPr>
         <w:pStyle w:val="Sinespaciado"/>
         <w:rPr>
-          <w:lang w:val="en-US" w:eastAsia="es-AR"/>
-        </w:rPr>
-      </w:pPr>
-      <w:r>
-        <w:rPr>
-          <w:lang w:val="en-US" w:eastAsia="es-AR"/>
+          <w:lang w:val="es-ES" w:eastAsia="es-AR"/>
+        </w:rPr>
+      </w:pPr>
+      <w:r>
+        <w:rPr>
+          <w:lang w:val="es-ES" w:eastAsia="es-AR"/>
         </w:rPr>
         <w:tab/>
       </w:r>
-      <w:r>
-        <w:rPr>
-          <w:lang w:val="en-US" w:eastAsia="es-AR"/>
-        </w:rPr>
-        <w:t>Blender:</w:t>
+      <w:proofErr w:type="spellStart"/>
+      <w:r>
+        <w:rPr>
+          <w:lang w:val="es-ES" w:eastAsia="es-AR"/>
+        </w:rPr>
+        <w:t>Blender</w:t>
+      </w:r>
+      <w:proofErr w:type="spellEnd"/>
+      <w:r>
+        <w:rPr>
+          <w:lang w:val="es-ES" w:eastAsia="es-AR"/>
+        </w:rPr>
+        <w:t>:</w:t>
       </w:r>
       <w:r>
         <w:rPr>
           <w:i/>
           <w:iCs/>
+          <w:lang w:val="es-ES"/>
+        </w:rPr>
+        <w:t xml:space="preserve"> http://www.blender.org</w:t>
+      </w:r>
+    </w:p>
+    <w:p>
+      <w:pPr>
+        <w:pStyle w:val="Sinespaciado"/>
+        <w:rPr>
+          <w:lang w:val="es-ES" w:eastAsia="es-AR"/>
+        </w:rPr>
+      </w:pPr>
+      <w:r>
+        <w:rPr>
+          <w:lang w:val="es-ES" w:eastAsia="es-AR"/>
+        </w:rPr>
+        <w:lastRenderedPageBreak/>
+        <w:t>Consultada: 24-10-2014.</w:t>
+      </w:r>
+    </w:p>
+    <w:p>
+      <w:pPr>
+        <w:pStyle w:val="Sinespaciado"/>
+        <w:rPr>
+          <w:lang w:val="es-ES" w:eastAsia="es-AR"/>
+        </w:rPr>
+      </w:pPr>
+    </w:p>
+    <w:p>
+      <w:pPr>
+        <w:pStyle w:val="Sinespaciado"/>
+        <w:rPr>
+          <w:lang w:val="en-US" w:eastAsia="es-AR"/>
+        </w:rPr>
+      </w:pPr>
+      <w:r>
+        <w:rPr>
+          <w:lang w:val="es-ES" w:eastAsia="es-AR"/>
+        </w:rPr>
+        <w:tab/>
+      </w:r>
+      <w:r>
+        <w:rPr>
+          <w:lang w:val="en-US" w:eastAsia="es-AR"/>
+        </w:rPr>
+        <w:t>GIMP:</w:t>
+      </w:r>
+      <w:r>
+        <w:rPr>
           <w:lang w:val="en-US"/>
         </w:rPr>
-        <w:t xml:space="preserve"> http://www.blender.org</w:t>
+        <w:t xml:space="preserve"> http://www.gimp.org</w:t>
       </w:r>
     </w:p>
     <w:p>
@@ -6659,14 +7642,16 @@
         <w:rPr>
           <w:lang w:val="en-US" w:eastAsia="es-AR"/>
         </w:rPr>
-        <w:t>Consultada: 24-10-2014</w:t>
-      </w:r>
-      <w:r>
+        <w:t>Consultada: 24-10-2014.</w:t>
+      </w:r>
+    </w:p>
+    <w:p>
+      <w:pPr>
+        <w:pStyle w:val="Sinespaciado"/>
         <w:rPr>
           <w:lang w:val="en-US" w:eastAsia="es-AR"/>
         </w:rPr>
-        <w:t>.</w:t>
-      </w:r>
+      </w:pPr>
     </w:p>
     <w:p>
       <w:pPr>
@@ -6675,20 +7660,17 @@
           <w:lang w:val="en-US" w:eastAsia="es-AR"/>
         </w:rPr>
       </w:pPr>
-    </w:p>
-    <w:p>
-      <w:pPr>
-        <w:pStyle w:val="Sinespaciado"/>
+      <w:r>
         <w:rPr>
           <w:lang w:val="en-US" w:eastAsia="es-AR"/>
         </w:rPr>
-      </w:pPr>
+        <w:tab/>
+      </w:r>
       <w:r>
         <w:rPr>
           <w:lang w:val="en-US" w:eastAsia="es-AR"/>
         </w:rPr>
-        <w:tab/>
-        <w:t>GIMP:</w:t>
+        <w:t>Unity:</w:t>
       </w:r>
       <w:r>
         <w:rPr>
@@ -6698,68 +7680,8 @@
       </w:r>
       <w:r>
         <w:rPr>
-          <w:lang w:val="en-US"/>
-        </w:rPr>
-        <w:t>http://www.gimp.org</w:t>
-      </w:r>
-    </w:p>
-    <w:p>
-      <w:pPr>
-        <w:pStyle w:val="Sinespaciado"/>
-        <w:rPr>
           <w:lang w:val="en-US" w:eastAsia="es-AR"/>
         </w:rPr>
-      </w:pPr>
-      <w:r>
-        <w:rPr>
-          <w:lang w:val="en-US" w:eastAsia="es-AR"/>
-        </w:rPr>
-        <w:t>Consultada: 24-10-2014</w:t>
-      </w:r>
-      <w:r>
-        <w:rPr>
-          <w:lang w:val="en-US" w:eastAsia="es-AR"/>
-        </w:rPr>
-        <w:t>.</w:t>
-      </w:r>
-    </w:p>
-    <w:p>
-      <w:pPr>
-        <w:pStyle w:val="Sinespaciado"/>
-        <w:rPr>
-          <w:lang w:val="en-US" w:eastAsia="es-AR"/>
-        </w:rPr>
-      </w:pPr>
-    </w:p>
-    <w:p>
-      <w:pPr>
-        <w:pStyle w:val="Sinespaciado"/>
-        <w:rPr>
-          <w:lang w:val="en-US" w:eastAsia="es-AR"/>
-        </w:rPr>
-      </w:pPr>
-      <w:r>
-        <w:rPr>
-          <w:lang w:val="en-US" w:eastAsia="es-AR"/>
-        </w:rPr>
-        <w:tab/>
-      </w:r>
-      <w:r>
-        <w:rPr>
-          <w:lang w:val="en-US" w:eastAsia="es-AR"/>
-        </w:rPr>
-        <w:t>Unity:</w:t>
-      </w:r>
-      <w:r>
-        <w:rPr>
-          <w:lang w:val="en-US"/>
-        </w:rPr>
-        <w:t xml:space="preserve"> </w:t>
-      </w:r>
-      <w:r>
-        <w:rPr>
-          <w:lang w:val="en-US" w:eastAsia="es-AR"/>
-        </w:rPr>
         <w:t>http://unity3d.com/es/unity</w:t>
       </w:r>
     </w:p>
@@ -6767,33 +7689,21 @@
       <w:pPr>
         <w:pStyle w:val="Sinespaciado"/>
         <w:rPr>
-          <w:lang w:val="en-US" w:eastAsia="es-AR"/>
-        </w:rPr>
-      </w:pPr>
-      <w:r>
-        <w:rPr>
-          <w:lang w:val="en-US" w:eastAsia="es-AR"/>
-        </w:rPr>
-        <w:t>Consultada</w:t>
-      </w:r>
-      <w:r>
-        <w:rPr>
-          <w:lang w:val="en-US" w:eastAsia="es-AR"/>
-        </w:rPr>
-        <w:t>: 24-10-2014</w:t>
-      </w:r>
-      <w:r>
-        <w:rPr>
-          <w:lang w:val="en-US" w:eastAsia="es-AR"/>
-        </w:rPr>
-        <w:t>.</w:t>
-      </w:r>
-    </w:p>
-    <w:p>
-      <w:pPr>
-        <w:pStyle w:val="Sinespaciado"/>
-        <w:rPr>
-          <w:lang w:val="en-US" w:eastAsia="es-AR"/>
+          <w:lang w:val="es-ES" w:eastAsia="es-AR"/>
+        </w:rPr>
+      </w:pPr>
+      <w:r>
+        <w:rPr>
+          <w:lang w:val="es-ES" w:eastAsia="es-AR"/>
+        </w:rPr>
+        <w:t>Consultada: 24-10-2014.</w:t>
+      </w:r>
+    </w:p>
+    <w:p>
+      <w:pPr>
+        <w:pStyle w:val="Sinespaciado"/>
+        <w:rPr>
+          <w:lang w:val="es-ES" w:eastAsia="es-AR"/>
         </w:rPr>
       </w:pPr>
     </w:p>
@@ -6805,12 +7715,12 @@
         <w:rPr>
           <w:rFonts w:cs="Arial"/>
           <w:szCs w:val="24"/>
-          <w:lang w:val="en-US"/>
-        </w:rPr>
-      </w:pPr>
-      <w:r>
-        <w:rPr>
-          <w:lang w:val="en-US" w:eastAsia="es-AR"/>
+          <w:lang w:val="es-ES"/>
+        </w:rPr>
+      </w:pPr>
+      <w:r>
+        <w:rPr>
+          <w:lang w:val="es-ES" w:eastAsia="es-AR"/>
         </w:rPr>
         <w:t>SDK Android:</w:t>
       </w:r>
@@ -6818,7 +7728,7 @@
         <w:rPr>
           <w:rFonts w:cs="Arial"/>
           <w:szCs w:val="24"/>
-          <w:lang w:val="en-US"/>
+          <w:lang w:val="es-ES"/>
         </w:rPr>
         <w:t xml:space="preserve"> https://developer.android.com/sdk/index.html</w:t>
       </w:r>
@@ -6827,12 +7737,12 @@
       <w:pPr>
         <w:pStyle w:val="Sinespaciado"/>
         <w:rPr>
-          <w:lang w:val="en-US" w:eastAsia="es-AR"/>
-        </w:rPr>
-      </w:pPr>
-      <w:r>
-        <w:rPr>
-          <w:lang w:val="en-US" w:eastAsia="es-AR"/>
+          <w:lang w:val="es-ES" w:eastAsia="es-AR"/>
+        </w:rPr>
+      </w:pPr>
+      <w:r>
+        <w:rPr>
+          <w:lang w:val="es-ES" w:eastAsia="es-AR"/>
         </w:rPr>
         <w:t>Consultada: 24-20.2014</w:t>
       </w:r>
@@ -6841,7 +7751,7 @@
       <w:pPr>
         <w:pStyle w:val="Sinespaciado"/>
         <w:rPr>
-          <w:lang w:val="en-US" w:eastAsia="es-AR"/>
+          <w:lang w:val="es-ES" w:eastAsia="es-AR"/>
         </w:rPr>
       </w:pPr>
     </w:p>
@@ -6853,7 +7763,7 @@
           <w:bCs/>
           <w:kern w:val="36"/>
           <w:szCs w:val="24"/>
-          <w:lang w:val="en-US"/>
+          <w:lang w:val="es-ES"/>
         </w:rPr>
       </w:pPr>
       <w:r>
@@ -6862,19 +7772,9 @@
           <w:bCs/>
           <w:kern w:val="36"/>
           <w:szCs w:val="24"/>
-          <w:lang w:val="en-US"/>
-        </w:rPr>
-        <w:lastRenderedPageBreak/>
+          <w:lang w:val="es-ES"/>
+        </w:rPr>
         <w:tab/>
-      </w:r>
-      <w:r>
-        <w:rPr>
-          <w:rFonts w:eastAsia="Times New Roman" w:cs="Arial"/>
-          <w:bCs/>
-          <w:kern w:val="36"/>
-          <w:szCs w:val="24"/>
-          <w:lang w:val="en-US"/>
-        </w:rPr>
         <w:t>Microsoft Visual Studio 2010: http://www.microsoft.com/es-ar/download/details.aspx?id=23691</w:t>
       </w:r>
     </w:p>
@@ -6882,12 +7782,12 @@
       <w:pPr>
         <w:pStyle w:val="Sinespaciado"/>
         <w:rPr>
-          <w:lang w:val="en-US" w:eastAsia="es-AR"/>
-        </w:rPr>
-      </w:pPr>
-      <w:r>
-        <w:rPr>
-          <w:lang w:val="en-US" w:eastAsia="es-AR"/>
+          <w:lang w:val="es-ES" w:eastAsia="es-AR"/>
+        </w:rPr>
+      </w:pPr>
+      <w:r>
+        <w:rPr>
+          <w:lang w:val="es-ES" w:eastAsia="es-AR"/>
         </w:rPr>
         <w:t>Consultada: 24-20.2014</w:t>
       </w:r>
@@ -6896,60 +7796,17 @@
       <w:pPr>
         <w:pStyle w:val="Sinespaciado"/>
         <w:rPr>
-          <w:lang w:val="en-US" w:eastAsia="es-AR"/>
-        </w:rPr>
-      </w:pPr>
-    </w:p>
-    <w:p>
-      <w:pPr>
-        <w:pStyle w:val="Sinespaciado"/>
-        <w:rPr>
-          <w:lang w:val="en-US" w:eastAsia="es-AR"/>
-        </w:rPr>
-      </w:pPr>
-    </w:p>
-    <w:p>
-      <w:r>
-        <w:t xml:space="preserve">Fuente </w:t>
-      </w:r>
-    </w:p>
-    <w:p>
-      <w:hyperlink r:id="rId26" w:history="1">
-        <w:r>
-          <w:rPr>
-            <w:rStyle w:val="Hipervnculo"/>
-          </w:rPr>
-          <w:t>http://spanish.unity3d.com/unity/system-requirements</w:t>
-        </w:r>
-      </w:hyperlink>
-    </w:p>
-    <w:p>
-      <w:hyperlink r:id="rId27" w:history="1">
-        <w:r>
-          <w:rPr>
-            <w:rStyle w:val="Hipervnculo"/>
-          </w:rPr>
-          <w:t>http://www.samsung.com/cl/consumer/mobile-phones/mobile-phones/smartphone/GT-S6010BBLCHO</w:t>
-        </w:r>
-      </w:hyperlink>
-      <w:r>
-        <w:t xml:space="preserve"> </w:t>
-      </w:r>
-    </w:p>
-    <w:p>
-      <w:pPr>
-        <w:tabs>
-          <w:tab w:val="left" w:pos="1256"/>
-        </w:tabs>
-      </w:pPr>
-      <w:hyperlink r:id="rId28" w:history="1">
-        <w:r>
-          <w:rPr>
-            <w:rStyle w:val="Hipervnculo"/>
-          </w:rPr>
-          <w:t>http://www.blender.org/download/requirements/</w:t>
-        </w:r>
-      </w:hyperlink>
+          <w:lang w:val="es-ES" w:eastAsia="es-AR"/>
+        </w:rPr>
+      </w:pPr>
+    </w:p>
+    <w:p>
+      <w:pPr>
+        <w:pStyle w:val="Sinespaciado"/>
+        <w:rPr>
+          <w:lang w:val="es-ES" w:eastAsia="es-AR"/>
+        </w:rPr>
+      </w:pPr>
     </w:p>
     <w:p>
       <w:pPr>
@@ -10031,4 +10888,16 @@
   <a:objectDefaults/>
   <a:extraClrSchemeLst/>
 </a:theme>
+</file>
+
+<file path=customXml/item1.xml><?xml version="1.0" encoding="utf-8"?>
+<b:Sources xmlns:b="http://schemas.openxmlformats.org/officeDocument/2006/bibliography" xmlns="http://schemas.openxmlformats.org/officeDocument/2006/bibliography" SelectedStyle="\APA.XSL" StyleName="APA"/>
+</file>
+
+<file path=customXml/itemProps1.xml><?xml version="1.0" encoding="utf-8"?>
+<ds:datastoreItem xmlns:ds="http://schemas.openxmlformats.org/officeDocument/2006/customXml" ds:itemID="{B637B238-1694-482C-8B79-E04004CEE2B9}">
+  <ds:schemaRefs>
+    <ds:schemaRef ds:uri="http://schemas.openxmlformats.org/officeDocument/2006/bibliography"/>
+  </ds:schemaRefs>
+</ds:datastoreItem>
 </file>
</xml_diff>